<commit_message>
Prvá inštalácia React, Vite, zorientovanie sa, vyskúšanie rôznych kódov
</commit_message>
<xml_diff>
--- a/Specification.docx
+++ b/Specification.docx
@@ -1007,146 +1007,137 @@
       </w:r>
       <w:proofErr w:type="spellEnd"/>
       <w:r>
+        <w:t xml:space="preserve"> of  </w:t>
+      </w:r>
+      <w:proofErr w:type="spellStart"/>
+      <w:r>
+        <w:t>the</w:t>
+      </w:r>
+      <w:proofErr w:type="spellEnd"/>
+      <w:r>
+        <w:t xml:space="preserve"> table </w:t>
+      </w:r>
+      <w:proofErr w:type="spellStart"/>
+      <w:r>
+        <w:t>account</w:t>
+      </w:r>
+      <w:proofErr w:type="spellEnd"/>
+      <w:r>
+        <w:t xml:space="preserve"> </w:t>
+      </w:r>
+      <w:proofErr w:type="spellStart"/>
+      <w:r>
+        <w:t>with</w:t>
+      </w:r>
+      <w:proofErr w:type="spellEnd"/>
+      <w:r>
+        <w:t xml:space="preserve"> </w:t>
+      </w:r>
+      <w:proofErr w:type="spellStart"/>
+      <w:r>
+        <w:t>main</w:t>
+      </w:r>
+      <w:proofErr w:type="spellEnd"/>
+      <w:r>
+        <w:t xml:space="preserve"> </w:t>
+      </w:r>
+      <w:proofErr w:type="spellStart"/>
+      <w:r>
+        <w:t>account_id</w:t>
+      </w:r>
+      <w:proofErr w:type="spellEnd"/>
+      <w:r>
+        <w:t xml:space="preserve"> </w:t>
+      </w:r>
+      <w:proofErr w:type="spellStart"/>
+      <w:r>
+        <w:t>key</w:t>
+      </w:r>
+      <w:proofErr w:type="spellEnd"/>
+      <w:r>
+        <w:t xml:space="preserve"> </w:t>
+      </w:r>
+      <w:proofErr w:type="spellStart"/>
+      <w:r>
+        <w:t>can</w:t>
+      </w:r>
+      <w:proofErr w:type="spellEnd"/>
+      <w:r>
+        <w:t xml:space="preserve"> </w:t>
+      </w:r>
+      <w:proofErr w:type="spellStart"/>
+      <w:r>
+        <w:t>be</w:t>
+      </w:r>
+      <w:proofErr w:type="spellEnd"/>
+      <w:r>
+        <w:t xml:space="preserve"> 0 or </w:t>
+      </w:r>
+      <w:proofErr w:type="spellStart"/>
+      <w:r>
+        <w:t>multiple</w:t>
+      </w:r>
+      <w:proofErr w:type="spellEnd"/>
+      <w:r>
+        <w:t xml:space="preserve"> </w:t>
+      </w:r>
+      <w:proofErr w:type="spellStart"/>
+      <w:r>
+        <w:t>times</w:t>
+      </w:r>
+      <w:proofErr w:type="spellEnd"/>
+      <w:r>
+        <w:t xml:space="preserve"> in team </w:t>
+      </w:r>
+      <w:proofErr w:type="spellStart"/>
+      <w:r>
+        <w:t>Leader</w:t>
+      </w:r>
+      <w:proofErr w:type="spellEnd"/>
+      <w:r>
+        <w:t xml:space="preserve"> table as </w:t>
+      </w:r>
+      <w:proofErr w:type="spellStart"/>
+      <w:r>
+        <w:t>secondary</w:t>
+      </w:r>
+      <w:proofErr w:type="spellEnd"/>
+      <w:r>
+        <w:t xml:space="preserve"> </w:t>
+      </w:r>
+      <w:proofErr w:type="spellStart"/>
+      <w:r>
+        <w:t>key</w:t>
+      </w:r>
+      <w:proofErr w:type="spellEnd"/>
+    </w:p>
+    <w:p>
+      <w:r>
+        <w:t>-</w:t>
+      </w:r>
+      <w:proofErr w:type="spellStart"/>
+      <w:r>
+        <w:t>Every</w:t>
+      </w:r>
+      <w:proofErr w:type="spellEnd"/>
+      <w:r>
+        <w:t xml:space="preserve"> </w:t>
+      </w:r>
+      <w:proofErr w:type="spellStart"/>
+      <w:r>
+        <w:t>row</w:t>
+      </w:r>
+      <w:proofErr w:type="spellEnd"/>
+      <w:r>
         <w:t xml:space="preserve"> of </w:t>
       </w:r>
-      <w:r>
-        <w:t xml:space="preserve"> </w:t>
-      </w:r>
       <w:proofErr w:type="spellStart"/>
       <w:r>
         <w:t>the</w:t>
       </w:r>
       <w:proofErr w:type="spellEnd"/>
       <w:r>
-        <w:t xml:space="preserve"> </w:t>
-      </w:r>
-      <w:r>
-        <w:t xml:space="preserve">table </w:t>
-      </w:r>
-      <w:proofErr w:type="spellStart"/>
-      <w:r>
-        <w:t>account</w:t>
-      </w:r>
-      <w:proofErr w:type="spellEnd"/>
-      <w:r>
-        <w:t xml:space="preserve"> </w:t>
-      </w:r>
-      <w:proofErr w:type="spellStart"/>
-      <w:r>
-        <w:t>with</w:t>
-      </w:r>
-      <w:proofErr w:type="spellEnd"/>
-      <w:r>
-        <w:t xml:space="preserve"> </w:t>
-      </w:r>
-      <w:proofErr w:type="spellStart"/>
-      <w:r>
-        <w:t>main</w:t>
-      </w:r>
-      <w:proofErr w:type="spellEnd"/>
-      <w:r>
-        <w:t xml:space="preserve"> </w:t>
-      </w:r>
-      <w:proofErr w:type="spellStart"/>
-      <w:r>
-        <w:t>account_id</w:t>
-      </w:r>
-      <w:proofErr w:type="spellEnd"/>
-      <w:r>
-        <w:t xml:space="preserve"> </w:t>
-      </w:r>
-      <w:proofErr w:type="spellStart"/>
-      <w:r>
-        <w:t>key</w:t>
-      </w:r>
-      <w:proofErr w:type="spellEnd"/>
-      <w:r>
-        <w:t xml:space="preserve"> </w:t>
-      </w:r>
-      <w:proofErr w:type="spellStart"/>
-      <w:r>
-        <w:t>can</w:t>
-      </w:r>
-      <w:proofErr w:type="spellEnd"/>
-      <w:r>
-        <w:t xml:space="preserve"> </w:t>
-      </w:r>
-      <w:proofErr w:type="spellStart"/>
-      <w:r>
-        <w:t>be</w:t>
-      </w:r>
-      <w:proofErr w:type="spellEnd"/>
-      <w:r>
-        <w:t xml:space="preserve"> 0 or </w:t>
-      </w:r>
-      <w:proofErr w:type="spellStart"/>
-      <w:r>
-        <w:t>multiple</w:t>
-      </w:r>
-      <w:proofErr w:type="spellEnd"/>
-      <w:r>
-        <w:t xml:space="preserve"> </w:t>
-      </w:r>
-      <w:proofErr w:type="spellStart"/>
-      <w:r>
-        <w:t>times</w:t>
-      </w:r>
-      <w:proofErr w:type="spellEnd"/>
-      <w:r>
-        <w:t xml:space="preserve"> in team </w:t>
-      </w:r>
-      <w:proofErr w:type="spellStart"/>
-      <w:r>
-        <w:t>Leader</w:t>
-      </w:r>
-      <w:proofErr w:type="spellEnd"/>
-      <w:r>
-        <w:t xml:space="preserve"> table as </w:t>
-      </w:r>
-      <w:proofErr w:type="spellStart"/>
-      <w:r>
-        <w:t>secondary</w:t>
-      </w:r>
-      <w:proofErr w:type="spellEnd"/>
-      <w:r>
-        <w:t xml:space="preserve"> </w:t>
-      </w:r>
-      <w:proofErr w:type="spellStart"/>
-      <w:r>
-        <w:t>key</w:t>
-      </w:r>
-      <w:proofErr w:type="spellEnd"/>
-    </w:p>
-    <w:p>
-      <w:r>
-        <w:t>-</w:t>
-      </w:r>
-      <w:proofErr w:type="spellStart"/>
-      <w:r>
-        <w:t>Every</w:t>
-      </w:r>
-      <w:proofErr w:type="spellEnd"/>
-      <w:r>
-        <w:t xml:space="preserve"> </w:t>
-      </w:r>
-      <w:proofErr w:type="spellStart"/>
-      <w:r>
-        <w:t>row</w:t>
-      </w:r>
-      <w:proofErr w:type="spellEnd"/>
-      <w:r>
-        <w:t xml:space="preserve"> of </w:t>
-      </w:r>
-      <w:proofErr w:type="spellStart"/>
-      <w:r>
-        <w:t>the</w:t>
-      </w:r>
-      <w:proofErr w:type="spellEnd"/>
-      <w:r>
-        <w:t xml:space="preserve"> </w:t>
-      </w:r>
-      <w:r>
-        <w:t xml:space="preserve">table team </w:t>
+        <w:t xml:space="preserve"> table team </w:t>
       </w:r>
       <w:proofErr w:type="spellStart"/>
       <w:r>
@@ -1418,6 +1409,11 @@
     <w:p/>
     <w:p>
       <w:pPr>
+        <w:pStyle w:val="ListParagraph"/>
+        <w:numPr>
+          <w:ilvl w:val="0"/>
+          <w:numId w:val="1"/>
+        </w:numPr>
         <w:rPr>
           <w:lang w:val="en-US"/>
         </w:rPr>
@@ -1426,10 +1422,21 @@
         <w:rPr>
           <w:lang w:val="en-US"/>
         </w:rPr>
-        <w:t>???</w:t>
-      </w:r>
-    </w:p>
-    <w:p/>
+        <w:t>The application will be based on the client-server architecture and it will use the SP</w:t>
+      </w:r>
+      <w:r>
+        <w:rPr>
+          <w:lang w:val="en-US"/>
+        </w:rPr>
+        <w:t xml:space="preserve">A </w:t>
+      </w:r>
+      <w:r>
+        <w:rPr>
+          <w:lang w:val="en-US"/>
+        </w:rPr>
+        <w:t>(Single Page Application) approach.</w:t>
+      </w:r>
+    </w:p>
     <w:p/>
     <w:p>
       <w:pPr>
@@ -1437,7 +1444,10 @@
       </w:pPr>
       <w:proofErr w:type="spellStart"/>
       <w:r>
-        <w:t>Technological</w:t>
+        <w:t>T</w:t>
+      </w:r>
+      <w:r>
+        <w:t>echnological</w:t>
       </w:r>
       <w:proofErr w:type="spellEnd"/>
       <w:r>
@@ -1451,44 +1461,785 @@
       <w:r>
         <w:t>:</w:t>
       </w:r>
-      <w:r>
-        <w:t xml:space="preserve"> </w:t>
-      </w:r>
-    </w:p>
-    <w:p/>
+    </w:p>
+    <w:p>
+      <w:pPr>
+        <w:pStyle w:val="ListParagraph"/>
+        <w:numPr>
+          <w:ilvl w:val="0"/>
+          <w:numId w:val="1"/>
+        </w:numPr>
+      </w:pPr>
+      <w:proofErr w:type="spellStart"/>
+      <w:r>
+        <w:t>Client-side</w:t>
+      </w:r>
+      <w:proofErr w:type="spellEnd"/>
+      <w:r>
+        <w:t xml:space="preserve">: </w:t>
+      </w:r>
+      <w:proofErr w:type="spellStart"/>
+      <w:r>
+        <w:t>React</w:t>
+      </w:r>
+      <w:proofErr w:type="spellEnd"/>
+      <w:r>
+        <w:t xml:space="preserve"> 18, JavaScript, HTML5, CSS3</w:t>
+      </w:r>
+    </w:p>
+    <w:p>
+      <w:pPr>
+        <w:pStyle w:val="ListParagraph"/>
+        <w:numPr>
+          <w:ilvl w:val="0"/>
+          <w:numId w:val="1"/>
+        </w:numPr>
+      </w:pPr>
+      <w:r>
+        <w:t>Server-</w:t>
+      </w:r>
+      <w:proofErr w:type="spellStart"/>
+      <w:r>
+        <w:t>side</w:t>
+      </w:r>
+      <w:proofErr w:type="spellEnd"/>
+      <w:r>
+        <w:t>: node.js 23, express.js 4.21.2, JavaScript</w:t>
+      </w:r>
+    </w:p>
+    <w:p>
+      <w:pPr>
+        <w:pStyle w:val="ListParagraph"/>
+        <w:numPr>
+          <w:ilvl w:val="0"/>
+          <w:numId w:val="1"/>
+        </w:numPr>
+      </w:pPr>
+      <w:proofErr w:type="spellStart"/>
+      <w:r>
+        <w:t>Database</w:t>
+      </w:r>
+      <w:proofErr w:type="spellEnd"/>
+      <w:r>
+        <w:t xml:space="preserve">: </w:t>
+      </w:r>
+      <w:proofErr w:type="spellStart"/>
+      <w:r>
+        <w:t>PostgreSQL</w:t>
+      </w:r>
+      <w:proofErr w:type="spellEnd"/>
+      <w:r>
+        <w:t xml:space="preserve"> 16</w:t>
+      </w:r>
+    </w:p>
+    <w:p>
+      <w:pPr>
+        <w:pStyle w:val="ListParagraph"/>
+        <w:numPr>
+          <w:ilvl w:val="0"/>
+          <w:numId w:val="1"/>
+        </w:numPr>
+      </w:pPr>
+      <w:r>
+        <w:t xml:space="preserve">Interface </w:t>
+      </w:r>
+      <w:proofErr w:type="spellStart"/>
+      <w:r>
+        <w:t>client</w:t>
+      </w:r>
+      <w:proofErr w:type="spellEnd"/>
+      <w:r>
+        <w:t xml:space="preserve"> - server: </w:t>
+      </w:r>
+      <w:r>
+        <w:t>???</w:t>
+      </w:r>
+    </w:p>
+    <w:p>
+      <w:pPr>
+        <w:pStyle w:val="ListParagraph"/>
+        <w:numPr>
+          <w:ilvl w:val="0"/>
+          <w:numId w:val="1"/>
+        </w:numPr>
+      </w:pPr>
+      <w:proofErr w:type="spellStart"/>
+      <w:r>
+        <w:t>Hosting</w:t>
+      </w:r>
+      <w:proofErr w:type="spellEnd"/>
+      <w:r>
+        <w:t>: render.com</w:t>
+      </w:r>
+    </w:p>
+    <w:p>
+      <w:pPr>
+        <w:pStyle w:val="ListParagraph"/>
+        <w:numPr>
+          <w:ilvl w:val="0"/>
+          <w:numId w:val="1"/>
+        </w:numPr>
+      </w:pPr>
+      <w:proofErr w:type="spellStart"/>
+      <w:r>
+        <w:t>Supported</w:t>
+      </w:r>
+      <w:proofErr w:type="spellEnd"/>
+      <w:r>
+        <w:t xml:space="preserve"> </w:t>
+      </w:r>
+      <w:proofErr w:type="spellStart"/>
+      <w:r>
+        <w:t>browsers</w:t>
+      </w:r>
+      <w:proofErr w:type="spellEnd"/>
+      <w:r>
+        <w:t>: Chrome, Firefox</w:t>
+      </w:r>
+    </w:p>
+    <w:p>
+      <w:pPr>
+        <w:pStyle w:val="ListParagraph"/>
+      </w:pPr>
+    </w:p>
+    <w:p/>
+    <w:p>
+      <w:proofErr w:type="spellStart"/>
+      <w:r>
+        <w:t>Future</w:t>
+      </w:r>
+      <w:proofErr w:type="spellEnd"/>
+      <w:r>
+        <w:t xml:space="preserve"> </w:t>
+      </w:r>
+      <w:proofErr w:type="spellStart"/>
+      <w:r>
+        <w:t>work</w:t>
+      </w:r>
+      <w:proofErr w:type="spellEnd"/>
+    </w:p>
+    <w:p/>
+    <w:p/>
+    <w:p/>
+    <w:p/>
+    <w:p>
+      <w:pPr>
+        <w:pStyle w:val="Heading1"/>
+      </w:pPr>
+      <w:proofErr w:type="spellStart"/>
+      <w:r>
+        <w:lastRenderedPageBreak/>
+        <w:t>Time</w:t>
+      </w:r>
+      <w:proofErr w:type="spellEnd"/>
+      <w:r>
+        <w:t xml:space="preserve"> </w:t>
+      </w:r>
+      <w:proofErr w:type="spellStart"/>
+      <w:r>
+        <w:t>schedule</w:t>
+      </w:r>
+      <w:proofErr w:type="spellEnd"/>
+      <w:r>
+        <w:t xml:space="preserve"> </w:t>
+      </w:r>
+    </w:p>
+    <w:p>
+      <w:proofErr w:type="spellStart"/>
+      <w:r>
+        <w:t>Week</w:t>
+      </w:r>
+      <w:proofErr w:type="spellEnd"/>
+      <w:r>
+        <w:t xml:space="preserve"> 4 </w:t>
+      </w:r>
+    </w:p>
+    <w:p>
+      <w:r>
+        <w:t>●</w:t>
+      </w:r>
+      <w:r>
+        <w:t xml:space="preserve"> </w:t>
+      </w:r>
+      <w:proofErr w:type="spellStart"/>
+      <w:r>
+        <w:t>First</w:t>
+      </w:r>
+      <w:proofErr w:type="spellEnd"/>
+      <w:r>
+        <w:t xml:space="preserve"> </w:t>
+      </w:r>
+      <w:proofErr w:type="spellStart"/>
+      <w:r>
+        <w:t>time</w:t>
+      </w:r>
+      <w:proofErr w:type="spellEnd"/>
+      <w:r>
+        <w:t xml:space="preserve"> </w:t>
+      </w:r>
+      <w:proofErr w:type="spellStart"/>
+      <w:r>
+        <w:t>installing</w:t>
+      </w:r>
+      <w:proofErr w:type="spellEnd"/>
+      <w:r>
+        <w:t xml:space="preserve"> </w:t>
+      </w:r>
+      <w:proofErr w:type="spellStart"/>
+      <w:r>
+        <w:t>React</w:t>
+      </w:r>
+      <w:proofErr w:type="spellEnd"/>
+      <w:r>
+        <w:t xml:space="preserve">, Vite, </w:t>
+      </w:r>
+      <w:proofErr w:type="spellStart"/>
+      <w:r>
+        <w:t>getting</w:t>
+      </w:r>
+      <w:proofErr w:type="spellEnd"/>
+      <w:r>
+        <w:t xml:space="preserve"> my </w:t>
+      </w:r>
+      <w:proofErr w:type="spellStart"/>
+      <w:r>
+        <w:t>bearings</w:t>
+      </w:r>
+      <w:proofErr w:type="spellEnd"/>
+      <w:r>
+        <w:t xml:space="preserve">, </w:t>
+      </w:r>
+      <w:proofErr w:type="spellStart"/>
+      <w:r>
+        <w:t>trying</w:t>
+      </w:r>
+      <w:proofErr w:type="spellEnd"/>
+      <w:r>
+        <w:t xml:space="preserve"> </w:t>
+      </w:r>
+      <w:proofErr w:type="spellStart"/>
+      <w:r>
+        <w:t>out</w:t>
+      </w:r>
+      <w:proofErr w:type="spellEnd"/>
+      <w:r>
+        <w:t xml:space="preserve"> </w:t>
+      </w:r>
+      <w:proofErr w:type="spellStart"/>
+      <w:r>
+        <w:t>various</w:t>
+      </w:r>
+      <w:proofErr w:type="spellEnd"/>
+      <w:r>
+        <w:t xml:space="preserve"> c</w:t>
+      </w:r>
+      <w:proofErr w:type="spellStart"/>
+      <w:r>
+        <w:t>ode</w:t>
+      </w:r>
+      <w:proofErr w:type="spellEnd"/>
+      <w:r>
+        <w:t xml:space="preserve">, </w:t>
+      </w:r>
+    </w:p>
+    <w:p/>
+    <w:p>
+      <w:proofErr w:type="spellStart"/>
+      <w:r>
+        <w:t>Week</w:t>
+      </w:r>
+      <w:proofErr w:type="spellEnd"/>
+      <w:r>
+        <w:t xml:space="preserve"> 5 </w:t>
+      </w:r>
+    </w:p>
     <w:p>
       <w:r>
         <w:t xml:space="preserve">● </w:t>
       </w:r>
-      <w:proofErr w:type="spellStart"/>
-      <w:r>
-        <w:t>Client-side</w:t>
-      </w:r>
-      <w:proofErr w:type="spellEnd"/>
-      <w:r>
-        <w:t xml:space="preserve">: </w:t>
-      </w:r>
-      <w:r>
-        <w:t>???</w:t>
-      </w:r>
-      <w:r>
-        <w:t xml:space="preserve"> </w:t>
-      </w:r>
-    </w:p>
-    <w:p>
-      <w:r>
-        <w:t>● Server-</w:t>
-      </w:r>
-      <w:proofErr w:type="spellStart"/>
-      <w:r>
-        <w:t>side</w:t>
-      </w:r>
-      <w:proofErr w:type="spellEnd"/>
-      <w:r>
-        <w:t xml:space="preserve">: </w:t>
-      </w:r>
-      <w:r>
-        <w:t>???</w:t>
+      <w:r>
+        <w:t xml:space="preserve"> </w:t>
+      </w:r>
+      <w:proofErr w:type="spellStart"/>
+      <w:r>
+        <w:t>Rewrite</w:t>
+      </w:r>
+      <w:proofErr w:type="spellEnd"/>
+      <w:r>
+        <w:t xml:space="preserve"> and </w:t>
+      </w:r>
+      <w:proofErr w:type="spellStart"/>
+      <w:r>
+        <w:t>finish</w:t>
+      </w:r>
+      <w:proofErr w:type="spellEnd"/>
+      <w:r>
+        <w:t xml:space="preserve"> </w:t>
+      </w:r>
+      <w:proofErr w:type="spellStart"/>
+      <w:r>
+        <w:t>specification</w:t>
+      </w:r>
+      <w:proofErr w:type="spellEnd"/>
+      <w:r>
+        <w:t xml:space="preserve">, </w:t>
+      </w:r>
+      <w:r>
+        <w:t xml:space="preserve">Log in, log </w:t>
+      </w:r>
+      <w:proofErr w:type="spellStart"/>
+      <w:r>
+        <w:t>out</w:t>
+      </w:r>
+      <w:proofErr w:type="spellEnd"/>
+      <w:r>
+        <w:t xml:space="preserve">, register </w:t>
+      </w:r>
+      <w:proofErr w:type="spellStart"/>
+      <w:r>
+        <w:t>implementation</w:t>
+      </w:r>
+      <w:proofErr w:type="spellEnd"/>
+      <w:r>
+        <w:t xml:space="preserve">, </w:t>
+      </w:r>
+      <w:proofErr w:type="spellStart"/>
+      <w:r>
+        <w:t>PostgreSQL</w:t>
+      </w:r>
+      <w:proofErr w:type="spellEnd"/>
+      <w:r>
+        <w:t xml:space="preserve"> </w:t>
+      </w:r>
+      <w:proofErr w:type="spellStart"/>
+      <w:r>
+        <w:t>creation</w:t>
+      </w:r>
+      <w:proofErr w:type="spellEnd"/>
+      <w:r>
+        <w:t xml:space="preserve"> of </w:t>
+      </w:r>
+      <w:proofErr w:type="spellStart"/>
+      <w:r>
+        <w:t>all</w:t>
+      </w:r>
+      <w:proofErr w:type="spellEnd"/>
+      <w:r>
+        <w:t xml:space="preserve"> </w:t>
+      </w:r>
+      <w:proofErr w:type="spellStart"/>
+      <w:r>
+        <w:t>databases</w:t>
+      </w:r>
+      <w:proofErr w:type="spellEnd"/>
+      <w:r>
+        <w:t xml:space="preserve"> </w:t>
+      </w:r>
+    </w:p>
+    <w:p/>
+    <w:p/>
+    <w:p>
+      <w:proofErr w:type="spellStart"/>
+      <w:r>
+        <w:t>Week</w:t>
+      </w:r>
+      <w:proofErr w:type="spellEnd"/>
+      <w:r>
+        <w:t xml:space="preserve"> 6 </w:t>
+      </w:r>
+    </w:p>
+    <w:p>
+      <w:r>
+        <w:t>●</w:t>
+      </w:r>
+      <w:r>
+        <w:t xml:space="preserve">  </w:t>
+      </w:r>
+      <w:proofErr w:type="spellStart"/>
+      <w:r>
+        <w:t>Create</w:t>
+      </w:r>
+      <w:proofErr w:type="spellEnd"/>
+      <w:r>
+        <w:t xml:space="preserve"> draft of GUI, </w:t>
+      </w:r>
+      <w:proofErr w:type="spellStart"/>
+      <w:r>
+        <w:t>start</w:t>
+      </w:r>
+      <w:proofErr w:type="spellEnd"/>
+      <w:r>
+        <w:t xml:space="preserve"> of </w:t>
+      </w:r>
+      <w:proofErr w:type="spellStart"/>
+      <w:r>
+        <w:t>implementation</w:t>
+      </w:r>
+      <w:proofErr w:type="spellEnd"/>
+      <w:r>
+        <w:t xml:space="preserve"> </w:t>
+      </w:r>
+      <w:proofErr w:type="spellStart"/>
+      <w:r>
+        <w:t>for</w:t>
+      </w:r>
+      <w:proofErr w:type="spellEnd"/>
+      <w:r>
+        <w:t xml:space="preserve"> team </w:t>
+      </w:r>
+      <w:proofErr w:type="spellStart"/>
+      <w:r>
+        <w:t>leader</w:t>
+      </w:r>
+      <w:proofErr w:type="spellEnd"/>
+      <w:r>
+        <w:t xml:space="preserve"> – </w:t>
+      </w:r>
+      <w:proofErr w:type="spellStart"/>
+      <w:r>
+        <w:t>project</w:t>
+      </w:r>
+      <w:proofErr w:type="spellEnd"/>
+      <w:r>
+        <w:t xml:space="preserve"> </w:t>
+      </w:r>
+      <w:proofErr w:type="spellStart"/>
+      <w:r>
+        <w:t>creation</w:t>
+      </w:r>
+      <w:proofErr w:type="spellEnd"/>
+      <w:r>
+        <w:t xml:space="preserve"> </w:t>
+      </w:r>
+      <w:proofErr w:type="spellStart"/>
+      <w:r>
+        <w:t>with</w:t>
+      </w:r>
+      <w:proofErr w:type="spellEnd"/>
+      <w:r>
+        <w:t xml:space="preserve"> </w:t>
+      </w:r>
+      <w:proofErr w:type="spellStart"/>
+      <w:r>
+        <w:t>priorities</w:t>
+      </w:r>
+      <w:proofErr w:type="spellEnd"/>
+      <w:r>
+        <w:t xml:space="preserve">, </w:t>
+      </w:r>
+      <w:proofErr w:type="spellStart"/>
+      <w:r>
+        <w:t>member</w:t>
+      </w:r>
+      <w:proofErr w:type="spellEnd"/>
+      <w:r>
+        <w:t xml:space="preserve"> </w:t>
+      </w:r>
+      <w:proofErr w:type="spellStart"/>
+      <w:r>
+        <w:t>assignment</w:t>
+      </w:r>
+      <w:proofErr w:type="spellEnd"/>
+      <w:r>
+        <w:t xml:space="preserve"> </w:t>
+      </w:r>
+      <w:proofErr w:type="spellStart"/>
+      <w:r>
+        <w:t>together</w:t>
+      </w:r>
+      <w:proofErr w:type="spellEnd"/>
+      <w:r>
+        <w:t xml:space="preserve"> </w:t>
+      </w:r>
+      <w:proofErr w:type="spellStart"/>
+      <w:r>
+        <w:t>with</w:t>
+      </w:r>
+      <w:proofErr w:type="spellEnd"/>
+      <w:r>
+        <w:t xml:space="preserve"> </w:t>
+      </w:r>
+      <w:proofErr w:type="spellStart"/>
+      <w:r>
+        <w:t>notification</w:t>
+      </w:r>
+      <w:proofErr w:type="spellEnd"/>
+      <w:r>
+        <w:t xml:space="preserve"> </w:t>
+      </w:r>
+      <w:proofErr w:type="spellStart"/>
+      <w:r>
+        <w:t>system</w:t>
+      </w:r>
+      <w:proofErr w:type="spellEnd"/>
+    </w:p>
+    <w:p/>
+    <w:p/>
+    <w:p>
+      <w:proofErr w:type="spellStart"/>
+      <w:r>
+        <w:t>Week</w:t>
+      </w:r>
+      <w:proofErr w:type="spellEnd"/>
+      <w:r>
+        <w:t xml:space="preserve"> 7 </w:t>
+      </w:r>
+    </w:p>
+    <w:p>
+      <w:r>
+        <w:t>●</w:t>
+      </w:r>
+      <w:r>
+        <w:t xml:space="preserve">  </w:t>
+      </w:r>
+      <w:proofErr w:type="spellStart"/>
+      <w:r>
+        <w:t>Finish</w:t>
+      </w:r>
+      <w:proofErr w:type="spellEnd"/>
+      <w:r>
+        <w:t xml:space="preserve"> team </w:t>
+      </w:r>
+      <w:proofErr w:type="spellStart"/>
+      <w:r>
+        <w:t>leader</w:t>
+      </w:r>
+      <w:proofErr w:type="spellEnd"/>
+      <w:r>
+        <w:t xml:space="preserve"> </w:t>
+      </w:r>
+      <w:proofErr w:type="spellStart"/>
+      <w:r>
+        <w:t>implementation</w:t>
+      </w:r>
+      <w:proofErr w:type="spellEnd"/>
+      <w:r>
+        <w:t xml:space="preserve">, </w:t>
+      </w:r>
+      <w:proofErr w:type="spellStart"/>
+      <w:r>
+        <w:t>start</w:t>
+      </w:r>
+      <w:proofErr w:type="spellEnd"/>
+      <w:r>
+        <w:t xml:space="preserve"> user </w:t>
+      </w:r>
+      <w:proofErr w:type="spellStart"/>
+      <w:r>
+        <w:t>implementation</w:t>
+      </w:r>
+      <w:proofErr w:type="spellEnd"/>
+      <w:r>
+        <w:t xml:space="preserve">, </w:t>
+      </w:r>
+      <w:proofErr w:type="spellStart"/>
+      <w:r>
+        <w:t>like</w:t>
+      </w:r>
+      <w:proofErr w:type="spellEnd"/>
+      <w:r>
+        <w:t xml:space="preserve"> </w:t>
+      </w:r>
+      <w:proofErr w:type="spellStart"/>
+      <w:r>
+        <w:t>taking</w:t>
+      </w:r>
+      <w:proofErr w:type="spellEnd"/>
+      <w:r>
+        <w:t xml:space="preserve"> </w:t>
+      </w:r>
+      <w:proofErr w:type="spellStart"/>
+      <w:r>
+        <w:t>an</w:t>
+      </w:r>
+      <w:proofErr w:type="spellEnd"/>
+      <w:r>
+        <w:t xml:space="preserve"> </w:t>
+      </w:r>
+      <w:proofErr w:type="spellStart"/>
+      <w:r>
+        <w:t>assignment</w:t>
+      </w:r>
+      <w:proofErr w:type="spellEnd"/>
+      <w:r>
+        <w:t xml:space="preserve">, report </w:t>
+      </w:r>
+      <w:proofErr w:type="spellStart"/>
+      <w:r>
+        <w:t>assignment</w:t>
+      </w:r>
+      <w:proofErr w:type="spellEnd"/>
+      <w:r>
+        <w:t xml:space="preserve"> </w:t>
+      </w:r>
+      <w:proofErr w:type="spellStart"/>
+      <w:r>
+        <w:t>completion</w:t>
+      </w:r>
+      <w:proofErr w:type="spellEnd"/>
+      <w:r>
+        <w:t xml:space="preserve">, report </w:t>
+      </w:r>
+      <w:proofErr w:type="spellStart"/>
+      <w:r>
+        <w:t>bug</w:t>
+      </w:r>
+      <w:proofErr w:type="spellEnd"/>
+      <w:r>
+        <w:t xml:space="preserve">,  </w:t>
+      </w:r>
+      <w:proofErr w:type="spellStart"/>
+      <w:r>
+        <w:t>notification</w:t>
+      </w:r>
+      <w:proofErr w:type="spellEnd"/>
+      <w:r>
+        <w:t xml:space="preserve"> </w:t>
+      </w:r>
+      <w:proofErr w:type="spellStart"/>
+      <w:r>
+        <w:t>system</w:t>
+      </w:r>
+      <w:proofErr w:type="spellEnd"/>
+    </w:p>
+    <w:p/>
+    <w:p>
+      <w:proofErr w:type="spellStart"/>
+      <w:r>
+        <w:t>Week</w:t>
+      </w:r>
+      <w:proofErr w:type="spellEnd"/>
+      <w:r>
+        <w:t xml:space="preserve"> 8 </w:t>
+      </w:r>
+    </w:p>
+    <w:p>
+      <w:r>
+        <w:t>●</w:t>
+      </w:r>
+      <w:r>
+        <w:t xml:space="preserve"> </w:t>
+      </w:r>
+      <w:proofErr w:type="spellStart"/>
+      <w:r>
+        <w:t>Progress</w:t>
+      </w:r>
+      <w:proofErr w:type="spellEnd"/>
+      <w:r>
+        <w:t xml:space="preserve"> </w:t>
+      </w:r>
+      <w:proofErr w:type="spellStart"/>
+      <w:r>
+        <w:t>graphs</w:t>
+      </w:r>
+      <w:proofErr w:type="spellEnd"/>
+      <w:r>
+        <w:t xml:space="preserve"> and </w:t>
+      </w:r>
+      <w:proofErr w:type="spellStart"/>
+      <w:r>
+        <w:t>statistics</w:t>
+      </w:r>
+      <w:proofErr w:type="spellEnd"/>
+      <w:r>
+        <w:t xml:space="preserve">, </w:t>
+      </w:r>
+      <w:proofErr w:type="spellStart"/>
+      <w:r>
+        <w:t>sorting</w:t>
+      </w:r>
+      <w:proofErr w:type="spellEnd"/>
+      <w:r>
+        <w:t xml:space="preserve"> </w:t>
+      </w:r>
+      <w:proofErr w:type="spellStart"/>
+      <w:r>
+        <w:t>function</w:t>
+      </w:r>
+      <w:proofErr w:type="spellEnd"/>
+      <w:r>
+        <w:t xml:space="preserve"> to </w:t>
+      </w:r>
+      <w:proofErr w:type="spellStart"/>
+      <w:r>
+        <w:t>criterias</w:t>
+      </w:r>
+      <w:proofErr w:type="spellEnd"/>
+      <w:r>
+        <w:t xml:space="preserve"> priority, state, team, </w:t>
+      </w:r>
+      <w:proofErr w:type="spellStart"/>
+      <w:r>
+        <w:t>members</w:t>
+      </w:r>
+      <w:proofErr w:type="spellEnd"/>
+      <w:r>
+        <w:t xml:space="preserve">, </w:t>
+      </w:r>
+      <w:proofErr w:type="spellStart"/>
+      <w:r>
+        <w:t>start</w:t>
+      </w:r>
+      <w:proofErr w:type="spellEnd"/>
+      <w:r>
+        <w:t xml:space="preserve"> </w:t>
+      </w:r>
+      <w:proofErr w:type="spellStart"/>
+      <w:r>
+        <w:t>time</w:t>
+      </w:r>
+      <w:proofErr w:type="spellEnd"/>
+      <w:r>
+        <w:t xml:space="preserve">, end </w:t>
+      </w:r>
+      <w:proofErr w:type="spellStart"/>
+      <w:r>
+        <w:t>time</w:t>
+      </w:r>
+      <w:proofErr w:type="spellEnd"/>
+      <w:r>
+        <w:t xml:space="preserve">, </w:t>
+      </w:r>
+      <w:proofErr w:type="spellStart"/>
+      <w:r>
+        <w:t>finish</w:t>
+      </w:r>
+      <w:proofErr w:type="spellEnd"/>
+      <w:r>
+        <w:t xml:space="preserve"> </w:t>
+      </w:r>
+      <w:proofErr w:type="spellStart"/>
+      <w:r>
+        <w:t>notification</w:t>
+      </w:r>
+      <w:proofErr w:type="spellEnd"/>
+      <w:r>
+        <w:t xml:space="preserve"> </w:t>
+      </w:r>
+      <w:proofErr w:type="spellStart"/>
+      <w:r>
+        <w:t>system</w:t>
+      </w:r>
+      <w:proofErr w:type="spellEnd"/>
+    </w:p>
+    <w:p/>
+    <w:p/>
+    <w:p>
+      <w:proofErr w:type="spellStart"/>
+      <w:r>
+        <w:t>Week</w:t>
+      </w:r>
+      <w:proofErr w:type="spellEnd"/>
+      <w:r>
+        <w:t xml:space="preserve"> 9 (Beta </w:t>
+      </w:r>
+      <w:proofErr w:type="spellStart"/>
+      <w:r>
+        <w:t>version</w:t>
+      </w:r>
+      <w:proofErr w:type="spellEnd"/>
+      <w:r>
+        <w:t xml:space="preserve">) </w:t>
       </w:r>
     </w:p>
     <w:p>
@@ -1497,219 +2248,27 @@
       </w:r>
       <w:proofErr w:type="spellStart"/>
       <w:r>
-        <w:t>Database</w:t>
-      </w:r>
-      <w:proofErr w:type="spellEnd"/>
-      <w:r>
-        <w:t xml:space="preserve">: </w:t>
-      </w:r>
-      <w:proofErr w:type="spellStart"/>
-      <w:r>
-        <w:t>PostgreSQL</w:t>
-      </w:r>
-      <w:proofErr w:type="spellEnd"/>
-      <w:r>
-        <w:t xml:space="preserve"> </w:t>
-      </w:r>
-    </w:p>
-    <w:p>
-      <w:r>
-        <w:t xml:space="preserve">● Interface </w:t>
-      </w:r>
-      <w:proofErr w:type="spellStart"/>
-      <w:r>
-        <w:t>client</w:t>
-      </w:r>
-      <w:proofErr w:type="spellEnd"/>
-      <w:r>
-        <w:t xml:space="preserve"> - server: </w:t>
-      </w:r>
-      <w:r>
-        <w:t>???</w:t>
-      </w:r>
-      <w:r>
-        <w:t xml:space="preserve"> </w:t>
-      </w:r>
-    </w:p>
-    <w:p>
-      <w:r>
-        <w:t xml:space="preserve">● </w:t>
-      </w:r>
-      <w:proofErr w:type="spellStart"/>
-      <w:r>
-        <w:t>Hosting</w:t>
-      </w:r>
-      <w:proofErr w:type="spellEnd"/>
-      <w:r>
-        <w:t xml:space="preserve">: </w:t>
-      </w:r>
-      <w:r>
-        <w:t>????</w:t>
-      </w:r>
-      <w:r>
-        <w:t xml:space="preserve"> </w:t>
-      </w:r>
-    </w:p>
-    <w:p>
-      <w:r>
-        <w:t xml:space="preserve">● </w:t>
-      </w:r>
-      <w:proofErr w:type="spellStart"/>
-      <w:r>
-        <w:t>Supported</w:t>
-      </w:r>
-      <w:proofErr w:type="spellEnd"/>
-      <w:r>
-        <w:t xml:space="preserve"> </w:t>
-      </w:r>
-      <w:proofErr w:type="spellStart"/>
-      <w:r>
-        <w:t>browsers</w:t>
-      </w:r>
-      <w:proofErr w:type="spellEnd"/>
-      <w:r>
-        <w:t xml:space="preserve">: Chrome, Firefox </w:t>
-      </w:r>
-    </w:p>
-    <w:p/>
-    <w:p>
-      <w:r>
-        <w:t xml:space="preserve">??? – </w:t>
-      </w:r>
-      <w:proofErr w:type="spellStart"/>
-      <w:r>
-        <w:t>technologies</w:t>
-      </w:r>
-      <w:proofErr w:type="spellEnd"/>
-      <w:r>
-        <w:t xml:space="preserve"> </w:t>
-      </w:r>
-      <w:proofErr w:type="spellStart"/>
-      <w:r>
-        <w:t>that</w:t>
-      </w:r>
-      <w:proofErr w:type="spellEnd"/>
-      <w:r>
-        <w:t xml:space="preserve"> are </w:t>
-      </w:r>
-      <w:proofErr w:type="spellStart"/>
-      <w:r>
-        <w:t>going</w:t>
-      </w:r>
-      <w:proofErr w:type="spellEnd"/>
-      <w:r>
-        <w:t xml:space="preserve"> to </w:t>
-      </w:r>
-      <w:proofErr w:type="spellStart"/>
-      <w:r>
-        <w:t>be</w:t>
-      </w:r>
-      <w:proofErr w:type="spellEnd"/>
-      <w:r>
-        <w:t xml:space="preserve"> on </w:t>
-      </w:r>
-      <w:r>
-        <w:rPr>
-          <w:lang w:val="en"/>
-        </w:rPr>
-        <w:t>lecture</w:t>
-      </w:r>
-      <w:r>
-        <w:t xml:space="preserve">s on </w:t>
-      </w:r>
-      <w:proofErr w:type="spellStart"/>
-      <w:r>
-        <w:t>exercises</w:t>
-      </w:r>
-      <w:proofErr w:type="spellEnd"/>
-    </w:p>
-    <w:p/>
-    <w:p/>
-    <w:p>
-      <w:proofErr w:type="spellStart"/>
-      <w:r>
-        <w:lastRenderedPageBreak/>
-        <w:t>Future</w:t>
-      </w:r>
-      <w:proofErr w:type="spellEnd"/>
-      <w:r>
-        <w:t xml:space="preserve"> </w:t>
-      </w:r>
-      <w:proofErr w:type="spellStart"/>
-      <w:r>
-        <w:t>work</w:t>
-      </w:r>
-      <w:proofErr w:type="spellEnd"/>
-    </w:p>
-    <w:p/>
-    <w:p/>
-    <w:p/>
-    <w:p>
-      <w:proofErr w:type="spellStart"/>
-      <w:r>
-        <w:t>Time</w:t>
-      </w:r>
-      <w:proofErr w:type="spellEnd"/>
-      <w:r>
-        <w:t xml:space="preserve"> </w:t>
-      </w:r>
-      <w:proofErr w:type="spellStart"/>
-      <w:r>
-        <w:t>schedule</w:t>
-      </w:r>
-      <w:proofErr w:type="spellEnd"/>
-      <w:r>
-        <w:t xml:space="preserve"> </w:t>
-      </w:r>
-    </w:p>
-    <w:p>
-      <w:proofErr w:type="spellStart"/>
-      <w:r>
-        <w:t>Week</w:t>
-      </w:r>
-      <w:proofErr w:type="spellEnd"/>
-      <w:r>
-        <w:t xml:space="preserve"> 4 </w:t>
-      </w:r>
-    </w:p>
-    <w:p>
-      <w:r>
-        <w:t>●</w:t>
-      </w:r>
-      <w:r>
-        <w:t xml:space="preserve"> Log in, log </w:t>
-      </w:r>
-      <w:proofErr w:type="spellStart"/>
-      <w:r>
-        <w:t>out</w:t>
-      </w:r>
-      <w:proofErr w:type="spellEnd"/>
-      <w:r>
-        <w:t xml:space="preserve">, register </w:t>
-      </w:r>
-      <w:proofErr w:type="spellStart"/>
-      <w:r>
-        <w:t>implementation</w:t>
-      </w:r>
-      <w:proofErr w:type="spellEnd"/>
-      <w:r>
-        <w:t xml:space="preserve">, </w:t>
-      </w:r>
-      <w:proofErr w:type="spellStart"/>
-      <w:r>
-        <w:t>PostgreSQL</w:t>
-      </w:r>
-      <w:proofErr w:type="spellEnd"/>
-      <w:r>
-        <w:t xml:space="preserve"> </w:t>
-      </w:r>
-      <w:proofErr w:type="spellStart"/>
-      <w:r>
-        <w:t>creation</w:t>
-      </w:r>
-      <w:proofErr w:type="spellEnd"/>
-      <w:r>
-        <w:t xml:space="preserve"> of </w:t>
+        <w:t>Finish</w:t>
+      </w:r>
+      <w:proofErr w:type="spellEnd"/>
+      <w:r>
+        <w:t xml:space="preserve"> GUI, Admin </w:t>
+      </w:r>
+      <w:proofErr w:type="spellStart"/>
+      <w:r>
+        <w:t>account</w:t>
+      </w:r>
+      <w:proofErr w:type="spellEnd"/>
+      <w:r>
+        <w:t xml:space="preserve"> – admin interface, </w:t>
+      </w:r>
+      <w:proofErr w:type="spellStart"/>
+      <w:r>
+        <w:t>finishing</w:t>
+      </w:r>
+      <w:proofErr w:type="spellEnd"/>
+      <w:r>
+        <w:t xml:space="preserve"> </w:t>
       </w:r>
       <w:proofErr w:type="spellStart"/>
       <w:r>
@@ -1721,455 +2280,6 @@
       </w:r>
       <w:proofErr w:type="spellStart"/>
       <w:r>
-        <w:t>databases</w:t>
-      </w:r>
-      <w:proofErr w:type="spellEnd"/>
-      <w:r>
-        <w:t xml:space="preserve"> </w:t>
-      </w:r>
-    </w:p>
-    <w:p/>
-    <w:p>
-      <w:proofErr w:type="spellStart"/>
-      <w:r>
-        <w:t>Week</w:t>
-      </w:r>
-      <w:proofErr w:type="spellEnd"/>
-      <w:r>
-        <w:t xml:space="preserve"> 5 </w:t>
-      </w:r>
-    </w:p>
-    <w:p>
-      <w:r>
-        <w:t xml:space="preserve">● </w:t>
-      </w:r>
-      <w:r>
-        <w:t xml:space="preserve"> </w:t>
-      </w:r>
-      <w:proofErr w:type="spellStart"/>
-      <w:r>
-        <w:t>Create</w:t>
-      </w:r>
-      <w:proofErr w:type="spellEnd"/>
-      <w:r>
-        <w:t xml:space="preserve"> draft of GUI, </w:t>
-      </w:r>
-      <w:proofErr w:type="spellStart"/>
-      <w:r>
-        <w:t>start</w:t>
-      </w:r>
-      <w:proofErr w:type="spellEnd"/>
-      <w:r>
-        <w:t xml:space="preserve"> of </w:t>
-      </w:r>
-      <w:proofErr w:type="spellStart"/>
-      <w:r>
-        <w:t>implementation</w:t>
-      </w:r>
-      <w:proofErr w:type="spellEnd"/>
-      <w:r>
-        <w:t xml:space="preserve"> </w:t>
-      </w:r>
-      <w:proofErr w:type="spellStart"/>
-      <w:r>
-        <w:t>for</w:t>
-      </w:r>
-      <w:proofErr w:type="spellEnd"/>
-      <w:r>
-        <w:t xml:space="preserve"> team </w:t>
-      </w:r>
-      <w:proofErr w:type="spellStart"/>
-      <w:r>
-        <w:t>leader</w:t>
-      </w:r>
-      <w:proofErr w:type="spellEnd"/>
-      <w:r>
-        <w:t xml:space="preserve"> – </w:t>
-      </w:r>
-      <w:proofErr w:type="spellStart"/>
-      <w:r>
-        <w:t>project</w:t>
-      </w:r>
-      <w:proofErr w:type="spellEnd"/>
-      <w:r>
-        <w:t xml:space="preserve"> </w:t>
-      </w:r>
-      <w:proofErr w:type="spellStart"/>
-      <w:r>
-        <w:t>creation</w:t>
-      </w:r>
-      <w:proofErr w:type="spellEnd"/>
-      <w:r>
-        <w:t xml:space="preserve"> </w:t>
-      </w:r>
-      <w:proofErr w:type="spellStart"/>
-      <w:r>
-        <w:t>with</w:t>
-      </w:r>
-      <w:proofErr w:type="spellEnd"/>
-      <w:r>
-        <w:t xml:space="preserve"> </w:t>
-      </w:r>
-      <w:proofErr w:type="spellStart"/>
-      <w:r>
-        <w:t>priorities</w:t>
-      </w:r>
-      <w:proofErr w:type="spellEnd"/>
-      <w:r>
-        <w:t xml:space="preserve">, </w:t>
-      </w:r>
-      <w:proofErr w:type="spellStart"/>
-      <w:r>
-        <w:t>member</w:t>
-      </w:r>
-      <w:proofErr w:type="spellEnd"/>
-      <w:r>
-        <w:t xml:space="preserve"> </w:t>
-      </w:r>
-      <w:proofErr w:type="spellStart"/>
-      <w:r>
-        <w:t>assignment</w:t>
-      </w:r>
-      <w:proofErr w:type="spellEnd"/>
-      <w:r>
-        <w:t xml:space="preserve"> </w:t>
-      </w:r>
-      <w:proofErr w:type="spellStart"/>
-      <w:r>
-        <w:t>together</w:t>
-      </w:r>
-      <w:proofErr w:type="spellEnd"/>
-      <w:r>
-        <w:t xml:space="preserve"> </w:t>
-      </w:r>
-      <w:proofErr w:type="spellStart"/>
-      <w:r>
-        <w:t>with</w:t>
-      </w:r>
-      <w:proofErr w:type="spellEnd"/>
-      <w:r>
-        <w:t xml:space="preserve"> </w:t>
-      </w:r>
-      <w:proofErr w:type="spellStart"/>
-      <w:r>
-        <w:t>notification</w:t>
-      </w:r>
-      <w:proofErr w:type="spellEnd"/>
-      <w:r>
-        <w:t xml:space="preserve"> </w:t>
-      </w:r>
-      <w:proofErr w:type="spellStart"/>
-      <w:r>
-        <w:t>system</w:t>
-      </w:r>
-      <w:proofErr w:type="spellEnd"/>
-    </w:p>
-    <w:p/>
-    <w:p>
-      <w:proofErr w:type="spellStart"/>
-      <w:r>
-        <w:t>Week</w:t>
-      </w:r>
-      <w:proofErr w:type="spellEnd"/>
-      <w:r>
-        <w:t xml:space="preserve"> 6 </w:t>
-      </w:r>
-    </w:p>
-    <w:p>
-      <w:r>
-        <w:t>●</w:t>
-      </w:r>
-      <w:r>
-        <w:t xml:space="preserve">  </w:t>
-      </w:r>
-      <w:proofErr w:type="spellStart"/>
-      <w:r>
-        <w:t>Finish</w:t>
-      </w:r>
-      <w:proofErr w:type="spellEnd"/>
-      <w:r>
-        <w:t xml:space="preserve"> team </w:t>
-      </w:r>
-      <w:proofErr w:type="spellStart"/>
-      <w:r>
-        <w:t>leader</w:t>
-      </w:r>
-      <w:proofErr w:type="spellEnd"/>
-      <w:r>
-        <w:t xml:space="preserve"> </w:t>
-      </w:r>
-      <w:proofErr w:type="spellStart"/>
-      <w:r>
-        <w:t>implementation</w:t>
-      </w:r>
-      <w:proofErr w:type="spellEnd"/>
-      <w:r>
-        <w:t xml:space="preserve">, </w:t>
-      </w:r>
-      <w:proofErr w:type="spellStart"/>
-      <w:r>
-        <w:t>start</w:t>
-      </w:r>
-      <w:proofErr w:type="spellEnd"/>
-      <w:r>
-        <w:t xml:space="preserve"> user </w:t>
-      </w:r>
-      <w:proofErr w:type="spellStart"/>
-      <w:r>
-        <w:t>implementation</w:t>
-      </w:r>
-      <w:proofErr w:type="spellEnd"/>
-      <w:r>
-        <w:t xml:space="preserve">, </w:t>
-      </w:r>
-      <w:proofErr w:type="spellStart"/>
-      <w:r>
-        <w:t>like</w:t>
-      </w:r>
-      <w:proofErr w:type="spellEnd"/>
-      <w:r>
-        <w:t xml:space="preserve"> </w:t>
-      </w:r>
-      <w:proofErr w:type="spellStart"/>
-      <w:r>
-        <w:t>taking</w:t>
-      </w:r>
-      <w:proofErr w:type="spellEnd"/>
-      <w:r>
-        <w:t xml:space="preserve"> </w:t>
-      </w:r>
-      <w:proofErr w:type="spellStart"/>
-      <w:r>
-        <w:t>an</w:t>
-      </w:r>
-      <w:proofErr w:type="spellEnd"/>
-      <w:r>
-        <w:t xml:space="preserve"> </w:t>
-      </w:r>
-      <w:proofErr w:type="spellStart"/>
-      <w:r>
-        <w:t>assignment</w:t>
-      </w:r>
-      <w:proofErr w:type="spellEnd"/>
-      <w:r>
-        <w:t xml:space="preserve">, report </w:t>
-      </w:r>
-      <w:proofErr w:type="spellStart"/>
-      <w:r>
-        <w:t>assignment</w:t>
-      </w:r>
-      <w:proofErr w:type="spellEnd"/>
-      <w:r>
-        <w:t xml:space="preserve"> </w:t>
-      </w:r>
-      <w:proofErr w:type="spellStart"/>
-      <w:r>
-        <w:t>completion</w:t>
-      </w:r>
-      <w:proofErr w:type="spellEnd"/>
-      <w:r>
-        <w:t>,</w:t>
-      </w:r>
-      <w:r>
-        <w:t xml:space="preserve"> report </w:t>
-      </w:r>
-      <w:proofErr w:type="spellStart"/>
-      <w:r>
-        <w:t>bug</w:t>
-      </w:r>
-      <w:proofErr w:type="spellEnd"/>
-      <w:r>
-        <w:t xml:space="preserve">, </w:t>
-      </w:r>
-      <w:r>
-        <w:t xml:space="preserve"> </w:t>
-      </w:r>
-      <w:proofErr w:type="spellStart"/>
-      <w:r>
-        <w:t>notification</w:t>
-      </w:r>
-      <w:proofErr w:type="spellEnd"/>
-      <w:r>
-        <w:t xml:space="preserve"> </w:t>
-      </w:r>
-      <w:proofErr w:type="spellStart"/>
-      <w:r>
-        <w:t>system</w:t>
-      </w:r>
-      <w:proofErr w:type="spellEnd"/>
-    </w:p>
-    <w:p/>
-    <w:p>
-      <w:proofErr w:type="spellStart"/>
-      <w:r>
-        <w:t>Week</w:t>
-      </w:r>
-      <w:proofErr w:type="spellEnd"/>
-      <w:r>
-        <w:t xml:space="preserve"> 7 </w:t>
-      </w:r>
-    </w:p>
-    <w:p>
-      <w:r>
-        <w:t>●</w:t>
-      </w:r>
-      <w:r>
-        <w:t xml:space="preserve">  </w:t>
-      </w:r>
-      <w:proofErr w:type="spellStart"/>
-      <w:r>
-        <w:t>Progress</w:t>
-      </w:r>
-      <w:proofErr w:type="spellEnd"/>
-      <w:r>
-        <w:t xml:space="preserve"> </w:t>
-      </w:r>
-      <w:proofErr w:type="spellStart"/>
-      <w:r>
-        <w:t>graphs</w:t>
-      </w:r>
-      <w:proofErr w:type="spellEnd"/>
-      <w:r>
-        <w:t xml:space="preserve"> and </w:t>
-      </w:r>
-      <w:proofErr w:type="spellStart"/>
-      <w:r>
-        <w:t>statistics</w:t>
-      </w:r>
-      <w:proofErr w:type="spellEnd"/>
-      <w:r>
-        <w:t xml:space="preserve">, </w:t>
-      </w:r>
-      <w:proofErr w:type="spellStart"/>
-      <w:r>
-        <w:t>sorting</w:t>
-      </w:r>
-      <w:proofErr w:type="spellEnd"/>
-      <w:r>
-        <w:t xml:space="preserve"> </w:t>
-      </w:r>
-      <w:proofErr w:type="spellStart"/>
-      <w:r>
-        <w:t>function</w:t>
-      </w:r>
-      <w:proofErr w:type="spellEnd"/>
-      <w:r>
-        <w:t xml:space="preserve"> to </w:t>
-      </w:r>
-      <w:proofErr w:type="spellStart"/>
-      <w:r>
-        <w:t>criterias</w:t>
-      </w:r>
-      <w:proofErr w:type="spellEnd"/>
-      <w:r>
-        <w:t xml:space="preserve"> priority, state, team, </w:t>
-      </w:r>
-      <w:proofErr w:type="spellStart"/>
-      <w:r>
-        <w:t>members</w:t>
-      </w:r>
-      <w:proofErr w:type="spellEnd"/>
-      <w:r>
-        <w:t xml:space="preserve">, </w:t>
-      </w:r>
-      <w:proofErr w:type="spellStart"/>
-      <w:r>
-        <w:t>start</w:t>
-      </w:r>
-      <w:proofErr w:type="spellEnd"/>
-      <w:r>
-        <w:t xml:space="preserve"> </w:t>
-      </w:r>
-      <w:proofErr w:type="spellStart"/>
-      <w:r>
-        <w:t>time</w:t>
-      </w:r>
-      <w:proofErr w:type="spellEnd"/>
-      <w:r>
-        <w:t xml:space="preserve">, end </w:t>
-      </w:r>
-      <w:proofErr w:type="spellStart"/>
-      <w:r>
-        <w:t>time</w:t>
-      </w:r>
-      <w:proofErr w:type="spellEnd"/>
-      <w:r>
-        <w:t xml:space="preserve">, </w:t>
-      </w:r>
-      <w:proofErr w:type="spellStart"/>
-      <w:r>
-        <w:t>finish</w:t>
-      </w:r>
-      <w:proofErr w:type="spellEnd"/>
-      <w:r>
-        <w:t xml:space="preserve"> </w:t>
-      </w:r>
-      <w:proofErr w:type="spellStart"/>
-      <w:r>
-        <w:t>notification</w:t>
-      </w:r>
-      <w:proofErr w:type="spellEnd"/>
-      <w:r>
-        <w:t xml:space="preserve"> </w:t>
-      </w:r>
-      <w:proofErr w:type="spellStart"/>
-      <w:r>
-        <w:t>system</w:t>
-      </w:r>
-      <w:proofErr w:type="spellEnd"/>
-    </w:p>
-    <w:p/>
-    <w:p>
-      <w:proofErr w:type="spellStart"/>
-      <w:r>
-        <w:t>Week</w:t>
-      </w:r>
-      <w:proofErr w:type="spellEnd"/>
-      <w:r>
-        <w:t xml:space="preserve"> 8 </w:t>
-      </w:r>
-    </w:p>
-    <w:p>
-      <w:r>
-        <w:t>●</w:t>
-      </w:r>
-      <w:r>
-        <w:t xml:space="preserve"> </w:t>
-      </w:r>
-      <w:proofErr w:type="spellStart"/>
-      <w:r>
-        <w:t>Finish</w:t>
-      </w:r>
-      <w:proofErr w:type="spellEnd"/>
-      <w:r>
-        <w:t xml:space="preserve"> GUI, Admin </w:t>
-      </w:r>
-      <w:proofErr w:type="spellStart"/>
-      <w:r>
-        <w:t>account</w:t>
-      </w:r>
-      <w:proofErr w:type="spellEnd"/>
-      <w:r>
-        <w:t xml:space="preserve"> – admin interface, </w:t>
-      </w:r>
-      <w:proofErr w:type="spellStart"/>
-      <w:r>
-        <w:t>finishing</w:t>
-      </w:r>
-      <w:proofErr w:type="spellEnd"/>
-      <w:r>
-        <w:t xml:space="preserve"> </w:t>
-      </w:r>
-      <w:proofErr w:type="spellStart"/>
-      <w:r>
-        <w:t>all</w:t>
-      </w:r>
-      <w:proofErr w:type="spellEnd"/>
-      <w:r>
-        <w:t xml:space="preserve"> </w:t>
-      </w:r>
-      <w:proofErr w:type="spellStart"/>
-      <w:r>
         <w:t>tasks</w:t>
       </w:r>
       <w:proofErr w:type="spellEnd"/>
@@ -2199,29 +2309,6 @@
       <w:proofErr w:type="spellEnd"/>
     </w:p>
     <w:p/>
-    <w:p>
-      <w:proofErr w:type="spellStart"/>
-      <w:r>
-        <w:t>Week</w:t>
-      </w:r>
-      <w:proofErr w:type="spellEnd"/>
-      <w:r>
-        <w:t xml:space="preserve"> 9 (Beta </w:t>
-      </w:r>
-      <w:proofErr w:type="spellStart"/>
-      <w:r>
-        <w:t>version</w:t>
-      </w:r>
-      <w:proofErr w:type="spellEnd"/>
-      <w:r>
-        <w:t xml:space="preserve">) </w:t>
-      </w:r>
-    </w:p>
-    <w:p>
-      <w:r>
-        <w:t xml:space="preserve">● … </w:t>
-      </w:r>
-    </w:p>
     <w:p/>
     <w:p>
       <w:proofErr w:type="spellStart"/>
@@ -2292,7 +2379,7 @@
   <w:abstractNum w:abstractNumId="0" w15:restartNumberingAfterBreak="0">
     <w:nsid w:val="433D2C26"/>
     <w:multiLevelType w:val="hybridMultilevel"/>
-    <w:tmpl w:val="B3240F32"/>
+    <w:tmpl w:val="44F288B0"/>
     <w:lvl w:ilvl="0" w:tplc="041B0001">
       <w:start w:val="1"/>
       <w:numFmt w:val="bullet"/>
@@ -3011,6 +3098,7 @@
   <w:style w:type="character" w:default="1" w:styleId="DefaultParagraphFont">
     <w:name w:val="Default Paragraph Font"/>
     <w:uiPriority w:val="1"/>
+    <w:semiHidden/>
     <w:unhideWhenUsed/>
   </w:style>
   <w:style w:type="table" w:default="1" w:styleId="TableNormal">

</xml_diff>